<commit_message>
fix cac bug va them tinh nang tao hop dong bao hiem theo vung
</commit_message>
<xml_diff>
--- a/src/template/Contract.docx
+++ b/src/template/Contract.docx
@@ -205,6 +205,27 @@
           <w:pgNumType w:start="1"/>
           <w:cols w:num="2" w:space="113"/>
         </w:sectPr>
+      </w:pPr>
+    </w:p>
+    <w:p>
+      <w:pPr>
+        <w:pBdr>
+          <w:top w:val="nil"/>
+          <w:left w:val="nil"/>
+          <w:bottom w:val="nil"/>
+          <w:right w:val="nil"/>
+          <w:between w:val="nil"/>
+        </w:pBdr>
+        <w:shd w:val="clear" w:color="auto" w:fill="FFFFFF"/>
+        <w:spacing w:before="60" w:after="60"/>
+        <w:ind w:left="720" w:hanging="720"/>
+        <w:jc w:val="center"/>
+        <w:rPr>
+          <w:b/>
+          <w:color w:val="000000"/>
+          <w:sz w:val="32"/>
+          <w:szCs w:val="32"/>
+        </w:rPr>
       </w:pPr>
     </w:p>
     <w:p>
@@ -976,7 +997,7 @@
         <w:ind w:firstLine="709"/>
         <w:jc w:val="both"/>
         <w:rPr>
-          <w:color w:val="70AD47"/>
+          <w:color w:val="000000"/>
         </w:rPr>
       </w:pPr>
       <w:r>
@@ -1003,12 +1024,6 @@
         </w:rPr>
         <w:t xml:space="preserve"> {JobType}</w:t>
       </w:r>
-      <w:r>
-        <w:rPr>
-          <w:color w:val="70AD47"/>
-        </w:rPr>
-        <w:t xml:space="preserve"> </w:t>
-      </w:r>
     </w:p>
     <w:p>
       <w:pPr>
@@ -1024,32 +1039,26 @@
         <w:ind w:firstLine="709"/>
         <w:jc w:val="both"/>
         <w:rPr>
-          <w:color w:val="70AD47"/>
-        </w:rPr>
-      </w:pPr>
-      <w:r>
-        <w:rPr>
-          <w:color w:val="000000"/>
-        </w:rPr>
-        <w:t>- Địa điểm làm việc: {</w:t>
-      </w:r>
-      <w:r>
-        <w:rPr>
-          <w:color w:val="000000"/>
-        </w:rPr>
-        <w:t>Place</w:t>
-      </w:r>
-      <w:r>
-        <w:rPr>
-          <w:color w:val="000000"/>
-        </w:rPr>
-        <w:t>}</w:t>
-      </w:r>
-      <w:r>
-        <w:rPr>
-          <w:color w:val="70AD47"/>
-        </w:rPr>
-        <w:t xml:space="preserve"> </w:t>
+          <w:color w:val="000000"/>
+        </w:rPr>
+      </w:pPr>
+      <w:r>
+        <w:rPr>
+          <w:color w:val="000000"/>
+        </w:rPr>
+        <w:t xml:space="preserve">- </w:t>
+      </w:r>
+      <w:r>
+        <w:rPr>
+          <w:color w:val="000000"/>
+        </w:rPr>
+        <w:t>Địa điểm làm việc</w:t>
+      </w:r>
+      <w:r>
+        <w:rPr>
+          <w:color w:val="000000"/>
+        </w:rPr>
+        <w:t>: {Type}</w:t>
       </w:r>
     </w:p>
     <w:p>
@@ -1066,59 +1075,34 @@
         <w:ind w:firstLine="709"/>
         <w:jc w:val="both"/>
         <w:rPr>
-          <w:color w:val="70AD47"/>
-        </w:rPr>
-      </w:pPr>
-      <w:bookmarkStart w:id="1" w:name="_heading=h.30j0zll" w:colFirst="0" w:colLast="0"/>
-      <w:bookmarkEnd w:id="1"/>
-      <w:r>
-        <w:rPr>
-          <w:color w:val="000000"/>
-        </w:rPr>
-        <w:t xml:space="preserve">- </w:t>
-      </w:r>
-      <w:r>
-        <w:rPr>
-          <w:color w:val="000000"/>
-        </w:rPr>
-        <w:t>Công việc phải làm</w:t>
-      </w:r>
-      <w:r>
-        <w:rPr>
-          <w:color w:val="000000"/>
-        </w:rPr>
-        <w:t>: {Job</w:t>
-      </w:r>
-      <w:r>
-        <w:rPr>
-          <w:color w:val="000000"/>
-        </w:rPr>
-        <w:t>s</w:t>
-      </w:r>
-      <w:r>
-        <w:rPr>
-          <w:color w:val="000000"/>
-        </w:rPr>
-        <w:t>}</w:t>
-      </w:r>
-      <w:r>
-        <w:rPr>
-          <w:color w:val="70AD47"/>
-        </w:rPr>
-        <w:t xml:space="preserve"> </w:t>
-      </w:r>
-    </w:p>
-    <w:p>
-      <w:pPr>
-        <w:pBdr>
-          <w:top w:val="nil"/>
-          <w:left w:val="nil"/>
-          <w:bottom w:val="nil"/>
-          <w:right w:val="nil"/>
-          <w:between w:val="nil"/>
-        </w:pBdr>
-        <w:shd w:val="clear" w:color="auto" w:fill="FFFFFF"/>
-        <w:spacing w:before="120" w:after="120"/>
+          <w:color w:val="000000"/>
+        </w:rPr>
+      </w:pPr>
+      <w:r>
+        <w:rPr>
+          <w:color w:val="000000"/>
+        </w:rPr>
+        <w:t xml:space="preserve">- Công việc phải làm: </w:t>
+      </w:r>
+      <w:r>
+        <w:rPr>
+          <w:color w:val="000000"/>
+        </w:rPr>
+        <w:t>{C}</w:t>
+      </w:r>
+    </w:p>
+    <w:p>
+      <w:pPr>
+        <w:pBdr>
+          <w:top w:val="nil"/>
+          <w:left w:val="nil"/>
+          <w:bottom w:val="nil"/>
+          <w:right w:val="nil"/>
+          <w:between w:val="nil"/>
+        </w:pBdr>
+        <w:shd w:val="clear" w:color="auto" w:fill="FFFFFF"/>
+        <w:spacing w:before="60" w:after="60"/>
+        <w:ind w:firstLine="709"/>
         <w:jc w:val="both"/>
         <w:rPr>
           <w:b/>
@@ -1944,8 +1928,8 @@
           <w:cols w:space="720"/>
         </w:sectPr>
       </w:pPr>
-      <w:bookmarkStart w:id="2" w:name="_heading=h.1fob9te" w:colFirst="0" w:colLast="0"/>
-      <w:bookmarkEnd w:id="2"/>
+      <w:bookmarkStart w:id="1" w:name="_heading=h.1fob9te" w:colFirst="0" w:colLast="0"/>
+      <w:bookmarkEnd w:id="1"/>
       <w:r>
         <w:rPr>
           <w:color w:val="000000"/>

</xml_diff>